<commit_message>
scripts + animations added
</commit_message>
<xml_diff>
--- a/Documents/Game Concept.docx
+++ b/Documents/Game Concept.docx
@@ -42,244 +42,482 @@
         </w:rPr>
         <w:t>Glari</w:t>
       </w:r>
+    </w:p>
+    <w:p>
+      <w:pPr>
+        <w:jc w:val="center"/>
+        <w:rPr>
+          <w:sz w:val="44"/>
+          <w:szCs w:val="44"/>
+        </w:rPr>
+      </w:pPr>
+    </w:p>
+    <w:p>
+      <w:pPr>
+        <w:jc w:val="center"/>
+        <w:rPr>
+          <w:sz w:val="44"/>
+          <w:szCs w:val="44"/>
+        </w:rPr>
+      </w:pPr>
+    </w:p>
+    <w:p>
+      <w:pPr>
+        <w:jc w:val="center"/>
+        <w:rPr>
+          <w:sz w:val="44"/>
+          <w:szCs w:val="44"/>
+        </w:rPr>
+      </w:pPr>
+    </w:p>
+    <w:p>
+      <w:pPr>
+        <w:jc w:val="center"/>
+        <w:rPr>
+          <w:sz w:val="44"/>
+          <w:szCs w:val="44"/>
+        </w:rPr>
+      </w:pPr>
+    </w:p>
+    <w:p>
+      <w:pPr>
+        <w:jc w:val="center"/>
+        <w:rPr>
+          <w:sz w:val="44"/>
+          <w:szCs w:val="44"/>
+        </w:rPr>
+      </w:pPr>
+    </w:p>
+    <w:p>
+      <w:pPr>
+        <w:jc w:val="center"/>
+        <w:rPr>
+          <w:sz w:val="44"/>
+          <w:szCs w:val="44"/>
+        </w:rPr>
+      </w:pPr>
+    </w:p>
+    <w:p>
+      <w:pPr>
+        <w:jc w:val="center"/>
+        <w:rPr>
+          <w:sz w:val="44"/>
+          <w:szCs w:val="44"/>
+        </w:rPr>
+      </w:pPr>
+    </w:p>
+    <w:p>
+      <w:pPr>
+        <w:jc w:val="center"/>
+        <w:rPr>
+          <w:sz w:val="28"/>
+          <w:szCs w:val="28"/>
+        </w:rPr>
+      </w:pPr>
+      <w:r>
+        <w:rPr>
+          <w:sz w:val="28"/>
+          <w:szCs w:val="28"/>
+        </w:rPr>
+        <w:t>Made By</w:t>
+      </w:r>
+      <w:r>
+        <w:rPr>
+          <w:sz w:val="28"/>
+          <w:szCs w:val="28"/>
+        </w:rPr>
+        <w:t>:</w:t>
+      </w:r>
+    </w:p>
+    <w:p>
+      <w:pPr>
+        <w:jc w:val="center"/>
+        <w:rPr>
+          <w:sz w:val="28"/>
+          <w:szCs w:val="28"/>
+        </w:rPr>
+      </w:pPr>
+      <w:r>
+        <w:rPr>
+          <w:sz w:val="28"/>
+          <w:szCs w:val="28"/>
+        </w:rPr>
+        <w:t>Christian Koning</w:t>
+      </w:r>
+    </w:p>
+    <w:p>
+      <w:pPr>
+        <w:rPr>
+          <w:sz w:val="44"/>
+          <w:szCs w:val="44"/>
+        </w:rPr>
+      </w:pPr>
+      <w:r>
+        <w:rPr>
+          <w:sz w:val="44"/>
+          <w:szCs w:val="44"/>
+        </w:rPr>
+        <w:br w:type="page"/>
+      </w:r>
+    </w:p>
+    <w:p>
+      <w:pPr>
+        <w:rPr>
+          <w:b/>
+          <w:sz w:val="40"/>
+          <w:szCs w:val="40"/>
+        </w:rPr>
+      </w:pPr>
+      <w:r>
+        <w:rPr>
+          <w:b/>
+          <w:sz w:val="40"/>
+          <w:szCs w:val="40"/>
+        </w:rPr>
+        <w:lastRenderedPageBreak/>
+        <w:t>Stats</w:t>
+      </w:r>
+    </w:p>
+    <w:p>
+      <w:pPr>
+        <w:rPr>
+          <w:b/>
+          <w:sz w:val="28"/>
+          <w:szCs w:val="28"/>
+        </w:rPr>
+      </w:pPr>
+    </w:p>
+    <w:p>
+      <w:pPr>
+        <w:rPr>
+          <w:sz w:val="28"/>
+          <w:szCs w:val="28"/>
+        </w:rPr>
+      </w:pPr>
+      <w:r>
+        <w:rPr>
+          <w:b/>
+          <w:sz w:val="28"/>
+          <w:szCs w:val="28"/>
+        </w:rPr>
+        <w:t xml:space="preserve">Target </w:t>
+      </w:r>
+      <w:r>
+        <w:rPr>
+          <w:b/>
+          <w:sz w:val="28"/>
+          <w:szCs w:val="28"/>
+        </w:rPr>
+        <w:t>Platform:</w:t>
+      </w:r>
+      <w:r>
+        <w:rPr>
+          <w:sz w:val="28"/>
+          <w:szCs w:val="28"/>
+        </w:rPr>
+        <w:t xml:space="preserve"> PC</w:t>
+      </w:r>
+      <w:r>
+        <w:rPr>
+          <w:sz w:val="28"/>
+          <w:szCs w:val="28"/>
+        </w:rPr>
+        <w:t xml:space="preserve"> &amp; Xbox</w:t>
+      </w:r>
+    </w:p>
+    <w:p>
+      <w:pPr>
+        <w:rPr>
+          <w:sz w:val="28"/>
+          <w:szCs w:val="28"/>
+        </w:rPr>
+      </w:pPr>
+      <w:r>
+        <w:rPr>
+          <w:b/>
+          <w:sz w:val="28"/>
+          <w:szCs w:val="28"/>
+        </w:rPr>
+        <w:t>Target Audience</w:t>
+      </w:r>
+      <w:r>
+        <w:rPr>
+          <w:b/>
+          <w:sz w:val="28"/>
+          <w:szCs w:val="28"/>
+        </w:rPr>
+        <w:t>:</w:t>
+      </w:r>
+      <w:r>
+        <w:rPr>
+          <w:b/>
+          <w:sz w:val="28"/>
+          <w:szCs w:val="28"/>
+        </w:rPr>
+        <w:t xml:space="preserve"> </w:t>
+      </w:r>
+      <w:r>
+        <w:rPr>
+          <w:sz w:val="28"/>
+          <w:szCs w:val="28"/>
+        </w:rPr>
+        <w:t>All</w:t>
+      </w:r>
+    </w:p>
+    <w:p>
+      <w:pPr>
+        <w:rPr>
+          <w:sz w:val="28"/>
+          <w:szCs w:val="28"/>
+        </w:rPr>
+      </w:pPr>
+      <w:r>
+        <w:rPr>
+          <w:b/>
+          <w:sz w:val="28"/>
+          <w:szCs w:val="28"/>
+        </w:rPr>
+        <w:t>The ways the game can be controlled</w:t>
+      </w:r>
+      <w:r>
+        <w:rPr>
+          <w:b/>
+          <w:sz w:val="28"/>
+          <w:szCs w:val="28"/>
+        </w:rPr>
+        <w:t xml:space="preserve">: </w:t>
+      </w:r>
+      <w:r>
+        <w:rPr>
+          <w:sz w:val="28"/>
+          <w:szCs w:val="28"/>
+        </w:rPr>
+        <w:t>Mouse/Keyboard &amp; Controller</w:t>
+      </w:r>
+    </w:p>
+    <w:p>
+      <w:pPr>
+        <w:rPr>
+          <w:sz w:val="28"/>
+          <w:szCs w:val="28"/>
+        </w:rPr>
+      </w:pPr>
+      <w:r>
+        <w:rPr>
+          <w:b/>
+          <w:sz w:val="28"/>
+          <w:szCs w:val="28"/>
+        </w:rPr>
+        <w:t xml:space="preserve">Genre: </w:t>
+      </w:r>
+      <w:r>
+        <w:rPr>
+          <w:sz w:val="28"/>
+          <w:szCs w:val="28"/>
+        </w:rPr>
+        <w:t>Platform</w:t>
+      </w:r>
+    </w:p>
+    <w:p>
+      <w:pPr>
+        <w:rPr>
+          <w:sz w:val="28"/>
+          <w:szCs w:val="28"/>
+        </w:rPr>
+      </w:pPr>
+      <w:r>
+        <w:rPr>
+          <w:b/>
+          <w:sz w:val="28"/>
+          <w:szCs w:val="28"/>
+        </w:rPr>
+        <w:t>The purpose of the game</w:t>
+      </w:r>
+      <w:r>
+        <w:rPr>
+          <w:b/>
+          <w:sz w:val="28"/>
+          <w:szCs w:val="28"/>
+        </w:rPr>
+        <w:t>:</w:t>
+      </w:r>
+      <w:r>
+        <w:rPr>
+          <w:sz w:val="28"/>
+          <w:szCs w:val="28"/>
+        </w:rPr>
+        <w:t xml:space="preserve"> </w:t>
+      </w:r>
+    </w:p>
+    <w:p>
+      <w:pPr>
+        <w:rPr>
+          <w:sz w:val="28"/>
+          <w:szCs w:val="28"/>
+        </w:rPr>
+      </w:pPr>
+      <w:r>
+        <w:rPr>
+          <w:b/>
+          <w:sz w:val="28"/>
+          <w:szCs w:val="28"/>
+        </w:rPr>
+        <w:t>Comparable games</w:t>
+      </w:r>
+      <w:r>
+        <w:rPr>
+          <w:b/>
+          <w:sz w:val="28"/>
+          <w:szCs w:val="28"/>
+        </w:rPr>
+        <w:t xml:space="preserve">: </w:t>
+      </w:r>
+      <w:r>
+        <w:rPr>
+          <w:sz w:val="28"/>
+          <w:szCs w:val="28"/>
+        </w:rPr>
+        <w:t xml:space="preserve">Super </w:t>
+      </w:r>
+      <w:r>
+        <w:rPr>
+          <w:sz w:val="28"/>
+          <w:szCs w:val="28"/>
+        </w:rPr>
+        <w:t>Mario 3D World</w:t>
+      </w:r>
+    </w:p>
+    <w:p>
+      <w:pPr>
+        <w:rPr>
+          <w:sz w:val="28"/>
+          <w:szCs w:val="28"/>
+        </w:rPr>
+      </w:pPr>
+    </w:p>
+    <w:p>
+      <w:pPr>
+        <w:rPr>
+          <w:b/>
+          <w:sz w:val="40"/>
+          <w:szCs w:val="40"/>
+        </w:rPr>
+      </w:pPr>
+      <w:r>
+        <w:rPr>
+          <w:b/>
+          <w:sz w:val="40"/>
+          <w:szCs w:val="40"/>
+        </w:rPr>
+        <w:t>Overview</w:t>
+      </w:r>
+    </w:p>
+    <w:p>
+      <w:pPr>
+        <w:rPr>
+          <w:sz w:val="28"/>
+          <w:szCs w:val="28"/>
+        </w:rPr>
+      </w:pPr>
+    </w:p>
+    <w:p>
+      <w:pPr>
+        <w:rPr>
+          <w:sz w:val="28"/>
+          <w:szCs w:val="28"/>
+        </w:rPr>
+      </w:pPr>
+      <w:r>
+        <w:rPr>
+          <w:b/>
+          <w:sz w:val="28"/>
+          <w:szCs w:val="28"/>
+        </w:rPr>
+        <w:t>Broad Description of the game</w:t>
+      </w:r>
+      <w:r>
+        <w:rPr>
+          <w:b/>
+          <w:sz w:val="28"/>
+          <w:szCs w:val="28"/>
+        </w:rPr>
+        <w:t xml:space="preserve">: </w:t>
+      </w:r>
+    </w:p>
+    <w:p>
+      <w:pPr>
+        <w:rPr>
+          <w:sz w:val="28"/>
+          <w:szCs w:val="28"/>
+        </w:rPr>
+      </w:pPr>
+      <w:r>
+        <w:rPr>
+          <w:sz w:val="28"/>
+          <w:szCs w:val="28"/>
+        </w:rPr>
+        <w:t>This game is a 3D platformer where you as the player have to find a new home because your old home got destroyed by monsters.</w:t>
+      </w:r>
+      <w:r>
+        <w:rPr>
+          <w:sz w:val="28"/>
+          <w:szCs w:val="28"/>
+        </w:rPr>
+        <w:t xml:space="preserve"> You want to move far away an</w:t>
+      </w:r>
+      <w:r>
+        <w:rPr>
+          <w:sz w:val="28"/>
+          <w:szCs w:val="28"/>
+        </w:rPr>
+        <w:t>d start over at a different place</w:t>
+      </w:r>
+      <w:r>
+        <w:rPr>
+          <w:sz w:val="28"/>
+          <w:szCs w:val="28"/>
+        </w:rPr>
+        <w:t xml:space="preserve">. </w:t>
+      </w:r>
+      <w:r>
+        <w:rPr>
+          <w:sz w:val="28"/>
+          <w:szCs w:val="28"/>
+        </w:rPr>
+        <w:t>The journey to find a new home will have many obstacles and it will take a while to find the perfect house for you.</w:t>
+      </w:r>
+      <w:r>
+        <w:rPr>
+          <w:sz w:val="28"/>
+          <w:szCs w:val="28"/>
+        </w:rPr>
+        <w:t xml:space="preserve">In every level you will have to collect </w:t>
+      </w:r>
+      <w:r>
+        <w:rPr>
+          <w:sz w:val="28"/>
+          <w:szCs w:val="28"/>
+        </w:rPr>
+        <w:t>papers/fliers with “House for Sale” Advertisements.</w:t>
+      </w:r>
       <w:bookmarkStart w:id="0" w:name="_GoBack"/>
       <w:bookmarkEnd w:id="0"/>
     </w:p>
     <w:p>
       <w:pPr>
-        <w:jc w:val="center"/>
-        <w:rPr>
-          <w:sz w:val="44"/>
-          <w:szCs w:val="44"/>
-        </w:rPr>
-      </w:pPr>
-    </w:p>
-    <w:p>
-      <w:pPr>
-        <w:jc w:val="center"/>
-        <w:rPr>
-          <w:sz w:val="44"/>
-          <w:szCs w:val="44"/>
-        </w:rPr>
-      </w:pPr>
-    </w:p>
-    <w:p>
-      <w:pPr>
-        <w:jc w:val="center"/>
-        <w:rPr>
-          <w:sz w:val="44"/>
-          <w:szCs w:val="44"/>
-        </w:rPr>
-      </w:pPr>
-    </w:p>
-    <w:p>
-      <w:pPr>
-        <w:jc w:val="center"/>
-        <w:rPr>
-          <w:sz w:val="44"/>
-          <w:szCs w:val="44"/>
-        </w:rPr>
-      </w:pPr>
-    </w:p>
-    <w:p>
-      <w:pPr>
-        <w:jc w:val="center"/>
-        <w:rPr>
-          <w:sz w:val="44"/>
-          <w:szCs w:val="44"/>
-        </w:rPr>
-      </w:pPr>
-    </w:p>
-    <w:p>
-      <w:pPr>
-        <w:jc w:val="center"/>
-        <w:rPr>
-          <w:sz w:val="44"/>
-          <w:szCs w:val="44"/>
-        </w:rPr>
-      </w:pPr>
-    </w:p>
-    <w:p>
-      <w:pPr>
-        <w:jc w:val="center"/>
-        <w:rPr>
-          <w:sz w:val="44"/>
-          <w:szCs w:val="44"/>
-        </w:rPr>
-      </w:pPr>
-    </w:p>
-    <w:p>
-      <w:pPr>
-        <w:jc w:val="center"/>
-        <w:rPr>
-          <w:sz w:val="28"/>
-          <w:szCs w:val="28"/>
-        </w:rPr>
-      </w:pPr>
-      <w:r>
-        <w:rPr>
-          <w:sz w:val="28"/>
-          <w:szCs w:val="28"/>
-        </w:rPr>
-        <w:t>Made By</w:t>
-      </w:r>
-      <w:r>
-        <w:rPr>
-          <w:sz w:val="28"/>
-          <w:szCs w:val="28"/>
-        </w:rPr>
-        <w:t>:</w:t>
-      </w:r>
-    </w:p>
-    <w:p>
-      <w:pPr>
-        <w:jc w:val="center"/>
-        <w:rPr>
-          <w:sz w:val="28"/>
-          <w:szCs w:val="28"/>
-        </w:rPr>
-      </w:pPr>
-      <w:r>
-        <w:rPr>
-          <w:sz w:val="28"/>
-          <w:szCs w:val="28"/>
-        </w:rPr>
-        <w:t>Christian Koning</w:t>
-      </w:r>
-    </w:p>
-    <w:p>
-      <w:pPr>
-        <w:rPr>
-          <w:sz w:val="44"/>
-          <w:szCs w:val="44"/>
-        </w:rPr>
-      </w:pPr>
-      <w:r>
-        <w:rPr>
-          <w:sz w:val="44"/>
-          <w:szCs w:val="44"/>
-        </w:rPr>
-        <w:br w:type="page"/>
-      </w:r>
-    </w:p>
-    <w:p>
-      <w:pPr>
-        <w:rPr>
-          <w:b/>
-          <w:sz w:val="40"/>
-          <w:szCs w:val="40"/>
-        </w:rPr>
-      </w:pPr>
-      <w:r>
-        <w:rPr>
-          <w:b/>
-          <w:sz w:val="40"/>
-          <w:szCs w:val="40"/>
-        </w:rPr>
-        <w:lastRenderedPageBreak/>
-        <w:t>Stats</w:t>
-      </w:r>
-    </w:p>
-    <w:p>
-      <w:pPr>
-        <w:rPr>
-          <w:b/>
-          <w:sz w:val="28"/>
-          <w:szCs w:val="28"/>
-        </w:rPr>
-      </w:pPr>
-    </w:p>
-    <w:p>
-      <w:pPr>
-        <w:rPr>
-          <w:sz w:val="28"/>
-          <w:szCs w:val="28"/>
-        </w:rPr>
-      </w:pPr>
-      <w:r>
-        <w:rPr>
-          <w:b/>
-          <w:sz w:val="28"/>
-          <w:szCs w:val="28"/>
-        </w:rPr>
-        <w:t xml:space="preserve">Target </w:t>
-      </w:r>
-      <w:r>
-        <w:rPr>
-          <w:b/>
-          <w:sz w:val="28"/>
-          <w:szCs w:val="28"/>
-        </w:rPr>
-        <w:t>Platform:</w:t>
-      </w:r>
-      <w:r>
-        <w:rPr>
-          <w:sz w:val="28"/>
-          <w:szCs w:val="28"/>
-        </w:rPr>
-        <w:t xml:space="preserve"> PC</w:t>
-      </w:r>
-      <w:r>
-        <w:rPr>
-          <w:sz w:val="28"/>
-          <w:szCs w:val="28"/>
-        </w:rPr>
-        <w:t xml:space="preserve"> &amp; Xbox</w:t>
-      </w:r>
-    </w:p>
-    <w:p>
-      <w:pPr>
-        <w:rPr>
-          <w:sz w:val="28"/>
-          <w:szCs w:val="28"/>
-        </w:rPr>
-      </w:pPr>
-      <w:r>
-        <w:rPr>
-          <w:b/>
-          <w:sz w:val="28"/>
-          <w:szCs w:val="28"/>
-        </w:rPr>
-        <w:t>Target Audience</w:t>
-      </w:r>
-      <w:r>
-        <w:rPr>
-          <w:b/>
-          <w:sz w:val="28"/>
-          <w:szCs w:val="28"/>
-        </w:rPr>
-        <w:t>:</w:t>
-      </w:r>
-      <w:r>
-        <w:rPr>
-          <w:b/>
-          <w:sz w:val="28"/>
-          <w:szCs w:val="28"/>
-        </w:rPr>
-        <w:t xml:space="preserve"> </w:t>
-      </w:r>
-      <w:r>
-        <w:rPr>
-          <w:sz w:val="28"/>
-          <w:szCs w:val="28"/>
-        </w:rPr>
-        <w:t>All</w:t>
-      </w:r>
-    </w:p>
-    <w:p>
-      <w:pPr>
-        <w:rPr>
-          <w:sz w:val="28"/>
-          <w:szCs w:val="28"/>
-        </w:rPr>
-      </w:pPr>
-      <w:r>
-        <w:rPr>
-          <w:b/>
-          <w:sz w:val="28"/>
-          <w:szCs w:val="28"/>
-        </w:rPr>
-        <w:t>The ways the game can be controlled</w:t>
+        <w:rPr>
+          <w:b/>
+          <w:sz w:val="28"/>
+          <w:szCs w:val="28"/>
+        </w:rPr>
+      </w:pPr>
+      <w:r>
+        <w:rPr>
+          <w:b/>
+          <w:sz w:val="28"/>
+          <w:szCs w:val="28"/>
+        </w:rPr>
+        <w:t>The setting of the game</w:t>
       </w:r>
       <w:r>
         <w:rPr>
@@ -289,82 +527,44 @@
         </w:rPr>
         <w:t xml:space="preserve">: </w:t>
       </w:r>
-      <w:r>
-        <w:rPr>
-          <w:sz w:val="28"/>
-          <w:szCs w:val="28"/>
-        </w:rPr>
-        <w:t>Mouse/Keyboard &amp; Controller</w:t>
-      </w:r>
-    </w:p>
-    <w:p>
-      <w:pPr>
-        <w:rPr>
-          <w:sz w:val="28"/>
-          <w:szCs w:val="28"/>
-        </w:rPr>
-      </w:pPr>
-      <w:r>
-        <w:rPr>
-          <w:b/>
-          <w:sz w:val="28"/>
-          <w:szCs w:val="28"/>
-        </w:rPr>
-        <w:t xml:space="preserve">Genre: </w:t>
-      </w:r>
-      <w:r>
-        <w:rPr>
-          <w:sz w:val="28"/>
-          <w:szCs w:val="28"/>
-        </w:rPr>
-        <w:t>Platform</w:t>
-      </w:r>
-    </w:p>
-    <w:p>
-      <w:pPr>
-        <w:rPr>
-          <w:sz w:val="28"/>
-          <w:szCs w:val="28"/>
-        </w:rPr>
-      </w:pPr>
-      <w:r>
-        <w:rPr>
-          <w:b/>
-          <w:sz w:val="28"/>
-          <w:szCs w:val="28"/>
-        </w:rPr>
-        <w:t>The purpose of the game</w:t>
-      </w:r>
-      <w:r>
-        <w:rPr>
-          <w:b/>
-          <w:sz w:val="28"/>
-          <w:szCs w:val="28"/>
-        </w:rPr>
-        <w:t>:</w:t>
-      </w:r>
-      <w:r>
-        <w:rPr>
-          <w:sz w:val="28"/>
-          <w:szCs w:val="28"/>
-        </w:rPr>
-        <w:t xml:space="preserve"> </w:t>
-      </w:r>
-    </w:p>
-    <w:p>
-      <w:pPr>
-        <w:rPr>
-          <w:sz w:val="28"/>
-          <w:szCs w:val="28"/>
-        </w:rPr>
-      </w:pPr>
-      <w:r>
-        <w:rPr>
-          <w:b/>
-          <w:sz w:val="28"/>
-          <w:szCs w:val="28"/>
-        </w:rPr>
-        <w:t>Comparable games</w:t>
+    </w:p>
+    <w:p>
+      <w:pPr>
+        <w:rPr>
+          <w:sz w:val="28"/>
+          <w:szCs w:val="28"/>
+        </w:rPr>
+      </w:pPr>
+      <w:r>
+        <w:rPr>
+          <w:sz w:val="28"/>
+          <w:szCs w:val="28"/>
+        </w:rPr>
+        <w:t xml:space="preserve">Each </w:t>
+      </w:r>
+      <w:r>
+        <w:rPr>
+          <w:sz w:val="28"/>
+          <w:szCs w:val="28"/>
+        </w:rPr>
+        <w:t>Area has X amounts of levels with the same style/theme. The first is your home area in the forest.</w:t>
+      </w:r>
+    </w:p>
+    <w:p>
+      <w:pPr>
+        <w:rPr>
+          <w:b/>
+          <w:sz w:val="28"/>
+          <w:szCs w:val="28"/>
+        </w:rPr>
+      </w:pPr>
+      <w:r>
+        <w:rPr>
+          <w:b/>
+          <w:sz w:val="28"/>
+          <w:szCs w:val="28"/>
+        </w:rPr>
+        <w:t>The story of the game</w:t>
       </w:r>
       <w:r>
         <w:rPr>
@@ -374,171 +574,6 @@
         </w:rPr>
         <w:t xml:space="preserve">: </w:t>
       </w:r>
-      <w:r>
-        <w:rPr>
-          <w:sz w:val="28"/>
-          <w:szCs w:val="28"/>
-        </w:rPr>
-        <w:t xml:space="preserve">Super </w:t>
-      </w:r>
-      <w:r>
-        <w:rPr>
-          <w:sz w:val="28"/>
-          <w:szCs w:val="28"/>
-        </w:rPr>
-        <w:t>Mario 3D World</w:t>
-      </w:r>
-    </w:p>
-    <w:p>
-      <w:pPr>
-        <w:rPr>
-          <w:sz w:val="28"/>
-          <w:szCs w:val="28"/>
-        </w:rPr>
-      </w:pPr>
-    </w:p>
-    <w:p>
-      <w:pPr>
-        <w:rPr>
-          <w:b/>
-          <w:sz w:val="40"/>
-          <w:szCs w:val="40"/>
-        </w:rPr>
-      </w:pPr>
-      <w:r>
-        <w:rPr>
-          <w:b/>
-          <w:sz w:val="40"/>
-          <w:szCs w:val="40"/>
-        </w:rPr>
-        <w:t>Overview</w:t>
-      </w:r>
-    </w:p>
-    <w:p>
-      <w:pPr>
-        <w:rPr>
-          <w:sz w:val="28"/>
-          <w:szCs w:val="28"/>
-        </w:rPr>
-      </w:pPr>
-    </w:p>
-    <w:p>
-      <w:pPr>
-        <w:rPr>
-          <w:sz w:val="28"/>
-          <w:szCs w:val="28"/>
-        </w:rPr>
-      </w:pPr>
-      <w:r>
-        <w:rPr>
-          <w:b/>
-          <w:sz w:val="28"/>
-          <w:szCs w:val="28"/>
-        </w:rPr>
-        <w:t>Broad Description of the game</w:t>
-      </w:r>
-      <w:r>
-        <w:rPr>
-          <w:b/>
-          <w:sz w:val="28"/>
-          <w:szCs w:val="28"/>
-        </w:rPr>
-        <w:t xml:space="preserve">: </w:t>
-      </w:r>
-    </w:p>
-    <w:p>
-      <w:pPr>
-        <w:rPr>
-          <w:sz w:val="28"/>
-          <w:szCs w:val="28"/>
-        </w:rPr>
-      </w:pPr>
-      <w:r>
-        <w:rPr>
-          <w:sz w:val="28"/>
-          <w:szCs w:val="28"/>
-        </w:rPr>
-        <w:t>This game is a 3D platformer where you as the player have to find a new home because your old home got destroyed by monsters.</w:t>
-      </w:r>
-      <w:r>
-        <w:rPr>
-          <w:sz w:val="28"/>
-          <w:szCs w:val="28"/>
-        </w:rPr>
-        <w:t xml:space="preserve"> You want to move far away and start over in a different area. But there are many obstacles in your way to get to the destination.</w:t>
-      </w:r>
-    </w:p>
-    <w:p>
-      <w:pPr>
-        <w:rPr>
-          <w:b/>
-          <w:sz w:val="28"/>
-          <w:szCs w:val="28"/>
-        </w:rPr>
-      </w:pPr>
-      <w:r>
-        <w:rPr>
-          <w:b/>
-          <w:sz w:val="28"/>
-          <w:szCs w:val="28"/>
-        </w:rPr>
-        <w:t>The setting of the game</w:t>
-      </w:r>
-      <w:r>
-        <w:rPr>
-          <w:b/>
-          <w:sz w:val="28"/>
-          <w:szCs w:val="28"/>
-        </w:rPr>
-        <w:t xml:space="preserve">: </w:t>
-      </w:r>
-    </w:p>
-    <w:p>
-      <w:pPr>
-        <w:rPr>
-          <w:sz w:val="28"/>
-          <w:szCs w:val="28"/>
-        </w:rPr>
-      </w:pPr>
-      <w:r>
-        <w:rPr>
-          <w:sz w:val="28"/>
-          <w:szCs w:val="28"/>
-        </w:rPr>
-        <w:t xml:space="preserve">Each </w:t>
-      </w:r>
-      <w:r>
-        <w:rPr>
-          <w:sz w:val="28"/>
-          <w:szCs w:val="28"/>
-        </w:rPr>
-        <w:t>Area has X amounts of levels with the same style/theme. The first is your home area in the forest.</w:t>
-      </w:r>
-    </w:p>
-    <w:p>
-      <w:pPr>
-        <w:rPr>
-          <w:b/>
-          <w:sz w:val="28"/>
-          <w:szCs w:val="28"/>
-        </w:rPr>
-      </w:pPr>
-      <w:r>
-        <w:rPr>
-          <w:b/>
-          <w:sz w:val="28"/>
-          <w:szCs w:val="28"/>
-        </w:rPr>
-        <w:t>The story of the game</w:t>
-      </w:r>
-      <w:r>
-        <w:rPr>
-          <w:b/>
-          <w:sz w:val="28"/>
-          <w:szCs w:val="28"/>
-        </w:rPr>
-        <w:t xml:space="preserve">: </w:t>
-      </w:r>
     </w:p>
     <w:p>
       <w:pPr>
@@ -560,6 +595,13 @@
           <w:szCs w:val="28"/>
         </w:rPr>
         <w:t>.</w:t>
+      </w:r>
+      <w:r>
+        <w:rPr>
+          <w:sz w:val="28"/>
+          <w:szCs w:val="28"/>
+        </w:rPr>
+        <w:t xml:space="preserve"> By collecting papers/fliers with advertisement of “houses for sale” you try to find the perfect house for you.</w:t>
       </w:r>
     </w:p>
     <w:p>
@@ -1078,7 +1120,7 @@
         </w:rPr>
         <w:pict>
           <v:shape id="_x0000_s1027" type="#_x0000_t75" style="position:absolute;margin-left:-2.4pt;margin-top:412.9pt;width:450pt;height:300pt;z-index:251661312;mso-position-horizontal-relative:text;mso-position-vertical-relative:text;mso-width-relative:page;mso-height-relative:page">
-            <v:imagedata r:id="rId6" o:title="sm.0.1491408320"/>
+            <v:imagedata r:id="rId6" o:title="sm"/>
           </v:shape>
         </w:pict>
       </w:r>

</xml_diff>

<commit_message>
Level 1 Designed + Camera Script
</commit_message>
<xml_diff>
--- a/Documents/Game Concept.docx
+++ b/Documents/Game Concept.docx
@@ -386,6 +386,8 @@
         </w:rPr>
         <w:t>Mario 3D World</w:t>
       </w:r>
+      <w:bookmarkStart w:id="0" w:name="_GoBack"/>
+      <w:bookmarkEnd w:id="0"/>
     </w:p>
     <w:p>
       <w:pPr>
@@ -500,8 +502,6 @@
         </w:rPr>
         <w:t>papers/fliers with “House for Sale” Advertisements.</w:t>
       </w:r>
-      <w:bookmarkStart w:id="0" w:name="_GoBack"/>
-      <w:bookmarkEnd w:id="0"/>
     </w:p>
     <w:p>
       <w:pPr>

</xml_diff>